<commit_message>
Fixed typo on NormDist HO
</commit_message>
<xml_diff>
--- a/resources/class/HOs/NormalDistribution.docx
+++ b/resources/class/HOs/NormalDistribution.docx
@@ -271,7 +271,7 @@
         </w:numPr>
       </w:pPr>
       <w:r>
-        <w:t xml:space="preserve">What are the most common 50% of amounts of wood burned per day? \end{Enumerate}</w:t>
+        <w:t xml:space="preserve">What are the most common 50% of amounts of wood burned per day?</w:t>
       </w:r>
     </w:p>
     <w:p>
@@ -1742,7 +1742,7 @@
     </w:lvl>
   </w:abstractNum>
   <w:abstractNum w:abstractNumId="990">
-    <w:nsid w:val="f0291f0b"/>
+    <w:nsid w:val="8e34bd7b"/>
     <w:multiLevelType w:val="multilevel"/>
     <w:lvl w:ilvl="0">
       <w:numFmt w:val="bullet"/>
@@ -1823,7 +1823,7 @@
     </w:lvl>
   </w:abstractNum>
   <w:abstractNum w:abstractNumId="991">
-    <w:nsid w:val="c01cdfb7"/>
+    <w:nsid w:val="852e14ad"/>
     <w:multiLevelType w:val="multilevel"/>
     <w:lvl w:ilvl="0">
       <w:numFmt w:val="bullet"/>

</xml_diff>